<commit_message>
commitar planeringsrapport initial draft och ändring i todolist
</commit_message>
<xml_diff>
--- a/To do list v.docx
+++ b/To do list v.docx
@@ -8,155 +8,241 @@
           <w:lang w:val="sv-SE"/>
         </w:rPr>
       </w:pPr>
-      <w:r>
-        <w:rPr>
-          <w:lang w:val="sv-SE"/>
-        </w:rPr>
-        <w:t>To do list</w:t>
-      </w:r>
-      <w:r>
-        <w:rPr>
-          <w:lang w:val="sv-SE"/>
-        </w:rPr>
-        <w:t xml:space="preserve"> v</w:t>
+    </w:p>
+    <w:p>
+      <w:pPr>
+        <w:rPr>
+          <w:sz w:val="36"/>
+          <w:szCs w:val="36"/>
+          <w:lang w:val="sv-SE"/>
+        </w:rPr>
+      </w:pPr>
+      <w:r>
+        <w:rPr>
+          <w:sz w:val="36"/>
+          <w:szCs w:val="36"/>
+          <w:lang w:val="sv-SE"/>
+        </w:rPr>
+        <w:t>Veckovis tidsplan</w:t>
+      </w:r>
+    </w:p>
+    <w:p>
+      <w:pPr>
+        <w:rPr>
+          <w:b/>
+          <w:lang w:val="sv-SE"/>
+        </w:rPr>
+      </w:pPr>
+      <w:r>
+        <w:rPr>
+          <w:b/>
+          <w:lang w:val="sv-SE"/>
+        </w:rPr>
+        <w:t>Vecka 38:</w:t>
+      </w:r>
+    </w:p>
+    <w:p>
+      <w:pPr>
+        <w:rPr>
+          <w:lang w:val="sv-SE"/>
+        </w:rPr>
+      </w:pPr>
+      <w:r>
+        <w:rPr>
+          <w:lang w:val="sv-SE"/>
+        </w:rPr>
+        <w:t>Studera</w:t>
+      </w:r>
+      <w:r>
+        <w:rPr>
+          <w:lang w:val="sv-SE"/>
+        </w:rPr>
+        <w:t xml:space="preserve"> 3gpp standarden</w:t>
+      </w:r>
+      <w:r>
+        <w:rPr>
+          <w:lang w:val="sv-SE"/>
+        </w:rPr>
+        <w:t xml:space="preserve"> 36.300</w:t>
+      </w:r>
+    </w:p>
+    <w:p>
+      <w:pPr>
+        <w:rPr>
+          <w:lang w:val="sv-SE"/>
+        </w:rPr>
+      </w:pPr>
+      <w:r>
+        <w:rPr>
+          <w:lang w:val="sv-SE"/>
+        </w:rPr>
+        <w:t>Förstå harq algoritmen (basic)</w:t>
+      </w:r>
+    </w:p>
+    <w:p>
+      <w:pPr>
+        <w:rPr>
+          <w:lang w:val="sv-SE"/>
+        </w:rPr>
+      </w:pPr>
+      <w:r>
+        <w:rPr>
+          <w:lang w:val="sv-SE"/>
+        </w:rPr>
+        <w:t>Läs på om första lagret (andra???)</w:t>
+      </w:r>
+      <w:r>
+        <w:rPr>
+          <w:lang w:val="sv-SE"/>
+        </w:rPr>
+        <w:t xml:space="preserve"> för LTE </w:t>
+      </w:r>
+    </w:p>
+    <w:p>
+      <w:pPr>
+        <w:rPr>
+          <w:lang w:val="sv-SE"/>
+        </w:rPr>
+      </w:pPr>
+      <w:r>
+        <w:rPr>
+          <w:lang w:val="sv-SE"/>
+        </w:rPr>
+        <w:t>Läs på om link adaptation</w:t>
+      </w:r>
+    </w:p>
+    <w:p>
+      <w:pPr>
+        <w:rPr>
+          <w:lang w:val="sv-SE"/>
+        </w:rPr>
+      </w:pPr>
+      <w:r>
+        <w:rPr>
+          <w:lang w:val="sv-SE"/>
+        </w:rPr>
+        <w:t>Läs på om schemaläggning för 3gpp</w:t>
+      </w:r>
+    </w:p>
+    <w:p>
+      <w:pPr>
+        <w:rPr>
+          <w:lang w:val="sv-SE"/>
+        </w:rPr>
+      </w:pPr>
+      <w:r>
+        <w:rPr>
+          <w:lang w:val="sv-SE"/>
+        </w:rPr>
+        <w:t>Förstå, MME, nodes, ue</w:t>
+      </w:r>
+      <w:r>
+        <w:rPr>
+          <w:lang w:val="sv-SE"/>
+        </w:rPr>
+        <w:t>’</w:t>
+      </w:r>
+      <w:r>
+        <w:rPr>
+          <w:lang w:val="sv-SE"/>
+        </w:rPr>
+        <w:t>s och liknande mer ingående.</w:t>
+      </w:r>
+    </w:p>
+    <w:p>
+      <w:pPr>
+        <w:rPr>
+          <w:lang w:val="sv-SE"/>
+        </w:rPr>
+      </w:pPr>
+      <w:r>
+        <w:rPr>
+          <w:lang w:val="sv-SE"/>
+        </w:rPr>
+        <w:t>Förstå DUL, RUL, RRUL(digital unit link, Radio Unit Link, Remote Radio Link) övergripande</w:t>
+      </w:r>
+    </w:p>
+    <w:p>
+      <w:pPr>
+        <w:rPr>
+          <w:lang w:val="sv-SE"/>
+        </w:rPr>
+      </w:pPr>
+      <w:r>
+        <w:rPr>
+          <w:lang w:val="sv-SE"/>
+        </w:rPr>
+        <w:t>Läsa almänt om 3gpp standarder i boken vi fått av sonia och i Ericsson Academy LTE L11 Air Interface</w:t>
+      </w:r>
+    </w:p>
+    <w:p>
+      <w:pPr>
+        <w:rPr>
+          <w:lang w:val="sv-SE"/>
+        </w:rPr>
+      </w:pPr>
+      <w:r>
+        <w:rPr>
+          <w:lang w:val="sv-SE"/>
+        </w:rPr>
+        <w:t xml:space="preserve">Titta på logfiler och annan data </w:t>
+      </w:r>
+      <w:r>
+        <w:rPr>
+          <w:lang w:val="sv-SE"/>
+        </w:rPr>
+        <w:t xml:space="preserve">på disken vi kommer att </w:t>
+      </w:r>
+      <w:r>
+        <w:rPr>
+          <w:lang w:val="sv-SE"/>
+        </w:rPr>
+        <w:t>få</w:t>
+      </w:r>
+      <w:r>
+        <w:rPr>
+          <w:lang w:val="sv-SE"/>
+        </w:rPr>
+        <w:t xml:space="preserve"> i veckan</w:t>
+      </w:r>
+      <w:r>
+        <w:rPr>
+          <w:lang w:val="sv-SE"/>
+        </w:rPr>
+        <w:t xml:space="preserve"> (Förhoppningsvis).</w:t>
+      </w:r>
+    </w:p>
+    <w:p>
+      <w:pPr>
+        <w:rPr>
+          <w:b/>
+          <w:lang w:val="sv-SE"/>
+        </w:rPr>
+      </w:pPr>
+      <w:r>
+        <w:rPr>
+          <w:b/>
+          <w:lang w:val="sv-SE"/>
+        </w:rPr>
+        <w:t>Vecka 39:</w:t>
+      </w:r>
+    </w:p>
+    <w:p>
+      <w:pPr>
+        <w:rPr>
+          <w:b/>
+          <w:lang w:val="sv-SE"/>
+        </w:rPr>
+      </w:pPr>
+      <w:r>
+        <w:rPr>
+          <w:b/>
+          <w:lang w:val="sv-SE"/>
+        </w:rPr>
+        <w:t>...</w:t>
       </w:r>
       <w:bookmarkStart w:id="0" w:name="_GoBack"/>
       <w:bookmarkEnd w:id="0"/>
-      <w:r>
-        <w:rPr>
-          <w:lang w:val="sv-SE"/>
-        </w:rPr>
-        <w:t>:</w:t>
-      </w:r>
-    </w:p>
-    <w:p>
-      <w:pPr>
-        <w:rPr>
-          <w:lang w:val="sv-SE"/>
-        </w:rPr>
-      </w:pPr>
-      <w:r>
-        <w:rPr>
-          <w:lang w:val="sv-SE"/>
-        </w:rPr>
-        <w:t>Studera 36.300</w:t>
-      </w:r>
-    </w:p>
-    <w:p>
-      <w:pPr>
-        <w:rPr>
-          <w:lang w:val="sv-SE"/>
-        </w:rPr>
-      </w:pPr>
-      <w:r>
-        <w:rPr>
-          <w:lang w:val="sv-SE"/>
-        </w:rPr>
-        <w:t>Förstå harq algoritmen (basic)</w:t>
-      </w:r>
-    </w:p>
-    <w:p>
-      <w:pPr>
-        <w:rPr>
-          <w:lang w:val="sv-SE"/>
-        </w:rPr>
-      </w:pPr>
-      <w:r>
-        <w:rPr>
-          <w:lang w:val="sv-SE"/>
-        </w:rPr>
-        <w:t>Läs på om första lagret (andra???)</w:t>
-      </w:r>
-    </w:p>
-    <w:p>
-      <w:pPr>
-        <w:rPr>
-          <w:lang w:val="sv-SE"/>
-        </w:rPr>
-      </w:pPr>
-      <w:r>
-        <w:rPr>
-          <w:lang w:val="sv-SE"/>
-        </w:rPr>
-        <w:t>Läs på om link adaptation</w:t>
-      </w:r>
-    </w:p>
-    <w:p>
-      <w:pPr>
-        <w:rPr>
-          <w:lang w:val="sv-SE"/>
-        </w:rPr>
-      </w:pPr>
-      <w:r>
-        <w:rPr>
-          <w:lang w:val="sv-SE"/>
-        </w:rPr>
-        <w:t>Läs på om schemaläggning för 3gpp</w:t>
-      </w:r>
-    </w:p>
-    <w:p>
-      <w:pPr>
-        <w:rPr>
-          <w:lang w:val="sv-SE"/>
-        </w:rPr>
-      </w:pPr>
-      <w:r>
-        <w:rPr>
-          <w:lang w:val="sv-SE"/>
-        </w:rPr>
-        <w:t>Förstå, MME, nodes, ue</w:t>
-      </w:r>
-      <w:r>
-        <w:rPr>
-          <w:lang w:val="sv-SE"/>
-        </w:rPr>
-        <w:t>’</w:t>
-      </w:r>
-      <w:r>
-        <w:rPr>
-          <w:lang w:val="sv-SE"/>
-        </w:rPr>
-        <w:t>s och liknande mer ingående.</w:t>
-      </w:r>
-    </w:p>
-    <w:p>
-      <w:pPr>
-        <w:rPr>
-          <w:lang w:val="sv-SE"/>
-        </w:rPr>
-      </w:pPr>
-      <w:r>
-        <w:rPr>
-          <w:lang w:val="sv-SE"/>
-        </w:rPr>
-        <w:t>Förstå DUL, RUL, RRUL(digital unit link, Radio Unit Link, Remote Radio Link) övergripande</w:t>
-      </w:r>
-    </w:p>
-    <w:p>
-      <w:pPr>
-        <w:rPr>
-          <w:lang w:val="sv-SE"/>
-        </w:rPr>
-      </w:pPr>
-      <w:r>
-        <w:rPr>
-          <w:lang w:val="sv-SE"/>
-        </w:rPr>
-        <w:t>Läsa almänt om 3gpp standarder i boken vi fått av sonia och i Ericsson Academy LTE L11 Air Interface</w:t>
-      </w:r>
-    </w:p>
-    <w:p>
-      <w:pPr>
-        <w:rPr>
-          <w:lang w:val="sv-SE"/>
-        </w:rPr>
-      </w:pPr>
-      <w:r>
-        <w:rPr>
-          <w:lang w:val="sv-SE"/>
-        </w:rPr>
-        <w:t>Titta på logfiler och annat shofräs på disken vi kommer att vi i veckan</w:t>
-      </w:r>
     </w:p>
     <w:p>
       <w:pPr>

</xml_diff>